<commit_message>
Need to finish 3.3
</commit_message>
<xml_diff>
--- a/CDA4010 - Assignment 3, Nomékop Go Interface Study .docx
+++ b/CDA4010 - Assignment 3, Nomékop Go Interface Study .docx
@@ -15,7 +15,6 @@
           <w:szCs w:val="36"/>
         </w:rPr>
       </w:pPr>
-      <w:proofErr w:type="spellStart"/>
       <w:r>
         <w:rPr>
           <w:rFonts w:ascii="Helvetica" w:hAnsi="Helvetica" w:cs="Helvetica"/>
@@ -23,17 +22,7 @@
           <w:sz w:val="36"/>
           <w:szCs w:val="36"/>
         </w:rPr>
-        <w:t>Nomékop</w:t>
-      </w:r>
-      <w:proofErr w:type="spellEnd"/>
-      <w:r>
-        <w:rPr>
-          <w:rFonts w:ascii="Helvetica" w:hAnsi="Helvetica" w:cs="Helvetica"/>
-          <w:b/>
-          <w:sz w:val="36"/>
-          <w:szCs w:val="36"/>
-        </w:rPr>
-        <w:t xml:space="preserve"> Go Interface Study</w:t>
+        <w:t>Nomékop Go Interface Study</w:t>
       </w:r>
     </w:p>
     <w:p>
@@ -357,7 +346,6 @@
           <w:szCs w:val="18"/>
         </w:rPr>
       </w:pPr>
-      <w:proofErr w:type="gramStart"/>
       <w:r>
         <w:rPr>
           <w:rFonts w:ascii="Times New Roman" w:hAnsi="Times New Roman" w:cs="Times New Roman"/>
@@ -383,17 +371,7 @@
           <w:sz w:val="24"/>
           <w:szCs w:val="18"/>
         </w:rPr>
-        <w:t>Population</w:t>
-      </w:r>
-      <w:proofErr w:type="gramEnd"/>
-      <w:r>
-        <w:rPr>
-          <w:rFonts w:ascii="Times New Roman" w:hAnsi="Times New Roman" w:cs="Times New Roman"/>
-          <w:b/>
-          <w:sz w:val="24"/>
-          <w:szCs w:val="18"/>
-        </w:rPr>
-        <w:t xml:space="preserve"> Sampling Type</w:t>
+        <w:t>Population Sampling Type</w:t>
       </w:r>
     </w:p>
     <w:p>
@@ -483,7 +461,6 @@
           <w:szCs w:val="18"/>
         </w:rPr>
       </w:pPr>
-      <w:proofErr w:type="gramStart"/>
       <w:r>
         <w:rPr>
           <w:rFonts w:ascii="Times New Roman" w:hAnsi="Times New Roman" w:cs="Times New Roman"/>
@@ -518,17 +495,7 @@
           <w:sz w:val="24"/>
           <w:szCs w:val="18"/>
         </w:rPr>
-        <w:t>Sampling</w:t>
-      </w:r>
-      <w:proofErr w:type="gramEnd"/>
-      <w:r>
-        <w:rPr>
-          <w:rFonts w:ascii="Times New Roman" w:hAnsi="Times New Roman" w:cs="Times New Roman"/>
-          <w:b/>
-          <w:sz w:val="24"/>
-          <w:szCs w:val="18"/>
-        </w:rPr>
-        <w:t xml:space="preserve"> Meth</w:t>
+        <w:t>Sampling Meth</w:t>
       </w:r>
       <w:r>
         <w:rPr>
@@ -657,7 +624,6 @@
           <w:szCs w:val="18"/>
         </w:rPr>
       </w:pPr>
-      <w:proofErr w:type="gramStart"/>
       <w:r>
         <w:rPr>
           <w:rFonts w:ascii="Times New Roman" w:hAnsi="Times New Roman" w:cs="Times New Roman"/>
@@ -683,17 +649,7 @@
           <w:sz w:val="24"/>
           <w:szCs w:val="18"/>
         </w:rPr>
-        <w:t xml:space="preserve"> Informed</w:t>
-      </w:r>
-      <w:proofErr w:type="gramEnd"/>
-      <w:r>
-        <w:rPr>
-          <w:rFonts w:ascii="Times New Roman" w:hAnsi="Times New Roman" w:cs="Times New Roman"/>
-          <w:b/>
-          <w:sz w:val="24"/>
-          <w:szCs w:val="18"/>
-        </w:rPr>
-        <w:t xml:space="preserve"> Consent Form</w:t>
+        <w:t xml:space="preserve"> Informed Consent Form</w:t>
       </w:r>
     </w:p>
     <w:p>
@@ -841,27 +797,7 @@
           <w:sz w:val="24"/>
           <w:szCs w:val="18"/>
         </w:rPr>
-        <w:t xml:space="preserve">.1 Time </w:t>
-      </w:r>
-      <w:proofErr w:type="gramStart"/>
-      <w:r>
-        <w:rPr>
-          <w:rFonts w:ascii="Times New Roman" w:hAnsi="Times New Roman" w:cs="Times New Roman"/>
-          <w:b/>
-          <w:sz w:val="24"/>
-          <w:szCs w:val="18"/>
-        </w:rPr>
-        <w:t>Between</w:t>
-      </w:r>
-      <w:proofErr w:type="gramEnd"/>
-      <w:r>
-        <w:rPr>
-          <w:rFonts w:ascii="Times New Roman" w:hAnsi="Times New Roman" w:cs="Times New Roman"/>
-          <w:b/>
-          <w:sz w:val="24"/>
-          <w:szCs w:val="18"/>
-        </w:rPr>
-        <w:t xml:space="preserve"> Option Presentation and Physical Selection of Options.</w:t>
+        <w:t>.1 Time Between Option Presentation and Physical Selection of Options.</w:t>
       </w:r>
     </w:p>
     <w:p>
@@ -1052,7 +988,6 @@
         </w:rPr>
         <w:t>2.2</w:t>
       </w:r>
-      <w:proofErr w:type="gramStart"/>
       <w:r>
         <w:rPr>
           <w:rFonts w:ascii="Times New Roman" w:hAnsi="Times New Roman" w:cs="Times New Roman"/>
@@ -1087,17 +1022,7 @@
           <w:sz w:val="24"/>
           <w:szCs w:val="18"/>
         </w:rPr>
-        <w:t>Speed</w:t>
-      </w:r>
-      <w:proofErr w:type="gramEnd"/>
-      <w:r>
-        <w:rPr>
-          <w:rFonts w:ascii="Times New Roman" w:hAnsi="Times New Roman" w:cs="Times New Roman"/>
-          <w:b/>
-          <w:sz w:val="24"/>
-          <w:szCs w:val="18"/>
-        </w:rPr>
-        <w:t xml:space="preserve"> of Overall Task Completion</w:t>
+        <w:t>Speed of Overall Task Completion</w:t>
       </w:r>
       <w:r>
         <w:rPr>
@@ -1266,7 +1191,6 @@
         </w:rPr>
         <w:t>3</w:t>
       </w:r>
-      <w:proofErr w:type="gramStart"/>
       <w:r>
         <w:rPr>
           <w:rFonts w:ascii="Times New Roman" w:hAnsi="Times New Roman" w:cs="Times New Roman"/>
@@ -1301,17 +1225,7 @@
           <w:sz w:val="24"/>
           <w:szCs w:val="18"/>
         </w:rPr>
-        <w:t>Control</w:t>
-      </w:r>
-      <w:proofErr w:type="gramEnd"/>
-      <w:r>
-        <w:rPr>
-          <w:rFonts w:ascii="Times New Roman" w:hAnsi="Times New Roman" w:cs="Times New Roman"/>
-          <w:b/>
-          <w:sz w:val="24"/>
-          <w:szCs w:val="18"/>
-        </w:rPr>
-        <w:t xml:space="preserve"> Activations to Task Completion</w:t>
+        <w:t>Control Activations to Task Completion</w:t>
       </w:r>
     </w:p>
     <w:p>
@@ -1340,25 +1254,7 @@
           <w:sz w:val="18"/>
           <w:szCs w:val="18"/>
         </w:rPr>
-        <w:t xml:space="preserve">This is measured </w:t>
-      </w:r>
-      <w:proofErr w:type="gramStart"/>
-      <w:r>
-        <w:rPr>
-          <w:rFonts w:ascii="Times New Roman" w:hAnsi="Times New Roman" w:cs="Times New Roman"/>
-          <w:sz w:val="18"/>
-          <w:szCs w:val="18"/>
-        </w:rPr>
-        <w:t>by each physical activation</w:t>
-      </w:r>
-      <w:proofErr w:type="gramEnd"/>
-      <w:r>
-        <w:rPr>
-          <w:rFonts w:ascii="Times New Roman" w:hAnsi="Times New Roman" w:cs="Times New Roman"/>
-          <w:sz w:val="18"/>
-          <w:szCs w:val="18"/>
-        </w:rPr>
-        <w:t xml:space="preserve"> of controls via direct interactions with the interface from sign-in to end.</w:t>
+        <w:t>This is measured by each physical activation of controls via direct interactions with the interface from sign-in to end.</w:t>
       </w:r>
       <w:r>
         <w:rPr>
@@ -1540,25 +1436,14 @@
           <w:szCs w:val="18"/>
         </w:rPr>
       </w:pPr>
-      <w:proofErr w:type="gramStart"/>
-      <w:r>
-        <w:rPr>
-          <w:rFonts w:ascii="Times New Roman" w:hAnsi="Times New Roman" w:cs="Times New Roman"/>
-          <w:b/>
-          <w:sz w:val="24"/>
-          <w:szCs w:val="18"/>
-        </w:rPr>
-        <w:t>3.1  Muscle</w:t>
-      </w:r>
-      <w:proofErr w:type="gramEnd"/>
-      <w:r>
-        <w:rPr>
-          <w:rFonts w:ascii="Times New Roman" w:hAnsi="Times New Roman" w:cs="Times New Roman"/>
-          <w:b/>
-          <w:sz w:val="24"/>
-          <w:szCs w:val="18"/>
-        </w:rPr>
-        <w:t xml:space="preserve"> Fatigue from Repetitive Motion</w:t>
+      <w:r>
+        <w:rPr>
+          <w:rFonts w:ascii="Times New Roman" w:hAnsi="Times New Roman" w:cs="Times New Roman"/>
+          <w:b/>
+          <w:sz w:val="24"/>
+          <w:szCs w:val="18"/>
+        </w:rPr>
+        <w:t>3.1  Muscle Fatigue from Repetitive Motion</w:t>
       </w:r>
     </w:p>
     <w:p>
@@ -1818,43 +1703,14 @@
           <w:szCs w:val="18"/>
         </w:rPr>
       </w:pPr>
-      <w:proofErr w:type="gramStart"/>
-      <w:r>
-        <w:rPr>
-          <w:rFonts w:ascii="Times New Roman" w:hAnsi="Times New Roman" w:cs="Times New Roman"/>
-          <w:b/>
-          <w:sz w:val="24"/>
-          <w:szCs w:val="18"/>
-        </w:rPr>
-        <w:t>3.2</w:t>
-      </w:r>
-      <w:r>
-        <w:rPr>
-          <w:rFonts w:ascii="Times New Roman" w:hAnsi="Times New Roman" w:cs="Times New Roman"/>
-          <w:b/>
-          <w:sz w:val="24"/>
-          <w:szCs w:val="18"/>
-        </w:rPr>
-        <w:t xml:space="preserve">  </w:t>
-      </w:r>
-      <w:r>
-        <w:rPr>
-          <w:rFonts w:ascii="Times New Roman" w:hAnsi="Times New Roman" w:cs="Times New Roman"/>
-          <w:b/>
-          <w:sz w:val="24"/>
-          <w:szCs w:val="18"/>
-        </w:rPr>
-        <w:t>User</w:t>
-      </w:r>
-      <w:proofErr w:type="gramEnd"/>
-      <w:r>
-        <w:rPr>
-          <w:rFonts w:ascii="Times New Roman" w:hAnsi="Times New Roman" w:cs="Times New Roman"/>
-          <w:b/>
-          <w:sz w:val="24"/>
-          <w:szCs w:val="18"/>
-        </w:rPr>
-        <w:t xml:space="preserve"> Memorability of Interface</w:t>
+      <w:r>
+        <w:rPr>
+          <w:rFonts w:ascii="Times New Roman" w:hAnsi="Times New Roman" w:cs="Times New Roman"/>
+          <w:b/>
+          <w:sz w:val="24"/>
+          <w:szCs w:val="18"/>
+        </w:rPr>
+        <w:t>3.2  User Memorability of Interface</w:t>
       </w:r>
     </w:p>
     <w:p>
@@ -2079,65 +1935,192 @@
           <w:sz w:val="24"/>
           <w:szCs w:val="18"/>
         </w:rPr>
-        <w:t>3.</w:t>
-      </w:r>
-      <w:r>
-        <w:rPr>
-          <w:rFonts w:ascii="Times New Roman" w:hAnsi="Times New Roman" w:cs="Times New Roman"/>
-          <w:b/>
-          <w:sz w:val="24"/>
-          <w:szCs w:val="18"/>
-        </w:rPr>
-        <w:t>3</w:t>
-      </w:r>
-      <w:r>
-        <w:rPr>
-          <w:rFonts w:ascii="Times New Roman" w:hAnsi="Times New Roman" w:cs="Times New Roman"/>
-          <w:b/>
-          <w:sz w:val="24"/>
-          <w:szCs w:val="18"/>
-        </w:rPr>
-        <w:t xml:space="preserve">  </w:t>
+        <w:t xml:space="preserve">3.3  </w:t>
+      </w:r>
+      <w:r>
+        <w:rPr>
+          <w:rFonts w:ascii="Times New Roman" w:hAnsi="Times New Roman" w:cs="Times New Roman"/>
+          <w:b/>
+          <w:sz w:val="24"/>
+          <w:szCs w:val="18"/>
+        </w:rPr>
+        <w:t>Comfortable Viewing Distance</w:t>
+      </w:r>
+    </w:p>
+    <w:p>
+      <w:pPr>
+        <w:widowControl w:val="0"/>
+        <w:spacing w:line="240" w:lineRule="auto"/>
+        <w:contextualSpacing/>
+        <w:jc w:val="both"/>
+        <w:rPr>
+          <w:rFonts w:ascii="Times New Roman" w:hAnsi="Times New Roman" w:cs="Times New Roman"/>
+          <w:sz w:val="18"/>
+          <w:szCs w:val="18"/>
+        </w:rPr>
+      </w:pPr>
+      <w:r>
+        <w:rPr>
+          <w:rFonts w:ascii="Times New Roman" w:hAnsi="Times New Roman" w:cs="Times New Roman"/>
+          <w:sz w:val="18"/>
+          <w:szCs w:val="18"/>
+        </w:rPr>
+        <w:tab/>
+      </w:r>
+      <w:r>
+        <w:rPr>
+          <w:rFonts w:ascii="Times New Roman" w:hAnsi="Times New Roman" w:cs="Times New Roman"/>
+          <w:sz w:val="18"/>
+          <w:szCs w:val="18"/>
+        </w:rPr>
+        <w:t>The user</w:t>
+      </w:r>
+      <w:r>
+        <w:rPr>
+          <w:rFonts w:ascii="Times New Roman" w:hAnsi="Times New Roman" w:cs="Times New Roman"/>
+          <w:sz w:val="18"/>
+          <w:szCs w:val="18"/>
+        </w:rPr>
+        <w:t>,</w:t>
+      </w:r>
+      <w:r>
+        <w:rPr>
+          <w:rFonts w:ascii="Times New Roman" w:hAnsi="Times New Roman" w:cs="Times New Roman"/>
+          <w:sz w:val="18"/>
+          <w:szCs w:val="18"/>
+        </w:rPr>
+        <w:t xml:space="preserve"> during manipulation of the interf</w:t>
+      </w:r>
+      <w:r>
+        <w:rPr>
+          <w:rFonts w:ascii="Times New Roman" w:hAnsi="Times New Roman" w:cs="Times New Roman"/>
+          <w:sz w:val="18"/>
+          <w:szCs w:val="18"/>
+        </w:rPr>
+        <w:t>ace, will naturally adjust his or her</w:t>
+      </w:r>
+      <w:r>
+        <w:rPr>
+          <w:rFonts w:ascii="Times New Roman" w:hAnsi="Times New Roman" w:cs="Times New Roman"/>
+          <w:sz w:val="18"/>
+          <w:szCs w:val="18"/>
+        </w:rPr>
+        <w:t xml:space="preserve"> body and device to create a comfortable position for viewing. </w:t>
+      </w:r>
+      <w:r>
+        <w:rPr>
+          <w:rFonts w:ascii="Times New Roman" w:hAnsi="Times New Roman" w:cs="Times New Roman"/>
+          <w:sz w:val="18"/>
+          <w:szCs w:val="18"/>
+        </w:rPr>
+        <w:t xml:space="preserve">Investigators can make a quick visual observation of the distance between the user’s eyes and the screen. </w:t>
+      </w:r>
+    </w:p>
+    <w:p>
+      <w:pPr>
+        <w:widowControl w:val="0"/>
+        <w:spacing w:line="240" w:lineRule="auto"/>
+        <w:ind w:firstLine="720"/>
+        <w:contextualSpacing/>
+        <w:jc w:val="both"/>
+        <w:rPr>
+          <w:rFonts w:ascii="Times New Roman" w:hAnsi="Times New Roman" w:cs="Times New Roman"/>
+          <w:sz w:val="18"/>
+          <w:szCs w:val="18"/>
+        </w:rPr>
+      </w:pPr>
+      <w:r>
+        <w:rPr>
+          <w:rFonts w:ascii="Times New Roman" w:hAnsi="Times New Roman" w:cs="Times New Roman"/>
+          <w:sz w:val="18"/>
+          <w:szCs w:val="18"/>
+        </w:rPr>
+        <w:t>The distance can be estimated in feet and inches</w:t>
+      </w:r>
+      <w:r>
+        <w:rPr>
+          <w:rFonts w:ascii="Times New Roman" w:hAnsi="Times New Roman" w:cs="Times New Roman"/>
+          <w:sz w:val="18"/>
+          <w:szCs w:val="18"/>
+        </w:rPr>
+        <w:t>. The investigator will record the estimated distance on the questionnaire/interview paper prior to handing to the user to fill out the questionnaire</w:t>
+      </w:r>
+      <w:r>
+        <w:rPr>
+          <w:rFonts w:ascii="Times New Roman" w:hAnsi="Times New Roman" w:cs="Times New Roman"/>
+          <w:sz w:val="18"/>
+          <w:szCs w:val="18"/>
+        </w:rPr>
+        <w:t xml:space="preserve">. </w:t>
+      </w:r>
+    </w:p>
+    <w:p>
+      <w:pPr>
+        <w:widowControl w:val="0"/>
+        <w:spacing w:line="240" w:lineRule="auto"/>
+        <w:contextualSpacing/>
+        <w:jc w:val="both"/>
+        <w:rPr>
+          <w:rFonts w:ascii="Times New Roman" w:hAnsi="Times New Roman" w:cs="Times New Roman"/>
+          <w:sz w:val="18"/>
+          <w:szCs w:val="18"/>
+        </w:rPr>
+      </w:pPr>
+      <w:r>
+        <w:rPr>
+          <w:rFonts w:ascii="Times New Roman" w:hAnsi="Times New Roman" w:cs="Times New Roman"/>
+          <w:sz w:val="18"/>
+          <w:szCs w:val="18"/>
+        </w:rPr>
+        <w:tab/>
+      </w:r>
+      <w:r>
+        <w:rPr>
+          <w:rFonts w:ascii="Times New Roman" w:hAnsi="Times New Roman" w:cs="Times New Roman"/>
+          <w:sz w:val="18"/>
+          <w:szCs w:val="18"/>
+        </w:rPr>
+        <w:t xml:space="preserve">This data will validate interface readability. Users should not need to continually bring the screen closer to the eyes </w:t>
+      </w:r>
+      <w:r>
+        <w:rPr>
+          <w:rFonts w:ascii="Times New Roman" w:hAnsi="Times New Roman" w:cs="Times New Roman"/>
+          <w:sz w:val="18"/>
+          <w:szCs w:val="18"/>
+        </w:rPr>
+        <w:lastRenderedPageBreak/>
+        <w:t xml:space="preserve">to ensure accurate manipulation of the interface. If such is recorded, the design team may need to redesign control aspects, including height, width, and contrast of text on controls. </w:t>
+      </w:r>
+    </w:p>
+    <w:p>
+      <w:pPr>
+        <w:widowControl w:val="0"/>
+        <w:spacing w:line="240" w:lineRule="auto"/>
+        <w:contextualSpacing/>
+        <w:jc w:val="both"/>
+        <w:rPr>
+          <w:rFonts w:ascii="Times New Roman" w:hAnsi="Times New Roman" w:cs="Times New Roman"/>
+          <w:sz w:val="18"/>
+          <w:szCs w:val="18"/>
+        </w:rPr>
+      </w:pPr>
+      <w:r>
+        <w:rPr>
+          <w:rFonts w:ascii="Times New Roman" w:hAnsi="Times New Roman" w:cs="Times New Roman"/>
+          <w:sz w:val="18"/>
+          <w:szCs w:val="18"/>
+        </w:rPr>
+        <w:tab/>
       </w:r>
       <w:bookmarkStart w:id="0" w:name="_GoBack"/>
       <w:bookmarkEnd w:id="0"/>
       <w:r>
         <w:rPr>
           <w:rFonts w:ascii="Times New Roman" w:hAnsi="Times New Roman" w:cs="Times New Roman"/>
-          <w:b/>
-          <w:sz w:val="24"/>
-          <w:szCs w:val="18"/>
-        </w:rPr>
-        <w:t>n</w:t>
-      </w:r>
-    </w:p>
-    <w:p>
-      <w:pPr>
-        <w:widowControl w:val="0"/>
-        <w:spacing w:line="240" w:lineRule="auto"/>
-        <w:contextualSpacing/>
-        <w:jc w:val="both"/>
-        <w:rPr>
-          <w:rFonts w:ascii="Times New Roman" w:hAnsi="Times New Roman" w:cs="Times New Roman"/>
-          <w:sz w:val="18"/>
-          <w:szCs w:val="18"/>
-        </w:rPr>
-      </w:pPr>
-      <w:r>
-        <w:rPr>
-          <w:rFonts w:ascii="Times New Roman" w:hAnsi="Times New Roman" w:cs="Times New Roman"/>
-          <w:sz w:val="18"/>
-          <w:szCs w:val="18"/>
-        </w:rPr>
-        <w:tab/>
-      </w:r>
-      <w:r>
-        <w:rPr>
-          <w:rFonts w:ascii="Times New Roman" w:hAnsi="Times New Roman" w:cs="Times New Roman"/>
-          <w:sz w:val="18"/>
-          <w:szCs w:val="18"/>
-        </w:rPr>
-        <w:t>Throughout the user’s interactions with the interface,</w:t>
+          <w:sz w:val="18"/>
+          <w:szCs w:val="18"/>
+        </w:rPr>
+        <w:t xml:space="preserve"> </w:t>
       </w:r>
     </w:p>
     <w:p>
@@ -3116,7 +3099,7 @@
 </file>
 
 <file path=customXml/itemProps1.xml><?xml version="1.0" encoding="utf-8"?>
-<ds:datastoreItem xmlns:ds="http://schemas.openxmlformats.org/officeDocument/2006/customXml" ds:itemID="{3DDCEAA3-7B1A-414D-A2E0-E3D34CF8F5FD}">
+<ds:datastoreItem xmlns:ds="http://schemas.openxmlformats.org/officeDocument/2006/customXml" ds:itemID="{326A0637-1B59-4EFB-8D8B-284DCCE270CB}">
   <ds:schemaRefs>
     <ds:schemaRef ds:uri="http://schemas.openxmlformats.org/officeDocument/2006/bibliography"/>
   </ds:schemaRefs>

</xml_diff>